<commit_message>
基础知识、Java杂谈 Signed-off-by: byf312358196 <baiyifan@163.com>
</commit_message>
<xml_diff>
--- a/02.Java编程/16.JVM/深入理解Java虚拟机.docx
+++ b/02.Java编程/16.JVM/深入理解Java虚拟机.docx
@@ -320,6 +320,7 @@
     <w:p>
       <w:pPr>
         <w:numPr>
+          <w:ilvl w:val="0"/>
           <w:numId w:val="0"/>
         </w:numPr>
         <w:rPr>
@@ -446,7 +447,133 @@
         </w:tblBorders>
         <w:tblLayout w:type="fixed"/>
         <w:tblCellMar>
+          <w:top w:w="0" w:type="dxa"/>
           <w:left w:w="108" w:type="dxa"/>
+          <w:bottom w:w="0" w:type="dxa"/>
+          <w:right w:w="108" w:type="dxa"/>
+        </w:tblCellMar>
+      </w:tblPr>
+      <w:tblGrid>
+        <w:gridCol w:w="8522"/>
+      </w:tblGrid>
+      <w:tr>
+        <w:tblPrEx>
+          <w:tblBorders>
+            <w:top w:val="single" w:color="auto" w:sz="4" w:space="0"/>
+            <w:left w:val="single" w:color="auto" w:sz="4" w:space="0"/>
+            <w:bottom w:val="single" w:color="auto" w:sz="4" w:space="0"/>
+            <w:right w:val="single" w:color="auto" w:sz="4" w:space="0"/>
+            <w:insideH w:val="single" w:color="auto" w:sz="4" w:space="0"/>
+            <w:insideV w:val="single" w:color="auto" w:sz="4" w:space="0"/>
+          </w:tblBorders>
+          <w:tblLayout w:type="fixed"/>
+        </w:tblPrEx>
+        <w:tc>
+          <w:tcPr>
+            <w:tcW w:w="8522" w:type="dxa"/>
+          </w:tcPr>
+          <w:p>
+            <w:pPr>
+              <w:spacing w:beforeLines="0" w:afterLines="0"/>
+              <w:jc w:val="left"/>
+              <w:rPr>
+                <w:rFonts w:hint="eastAsia" w:ascii="Consolas" w:hAnsi="Consolas" w:eastAsia="Consolas"/>
+                <w:sz w:val="20"/>
+              </w:rPr>
+            </w:pPr>
+            <w:r>
+              <w:rPr>
+                <w:rFonts w:hint="eastAsia" w:ascii="Consolas" w:hAnsi="Consolas" w:eastAsia="Consolas"/>
+                <w:b/>
+                <w:color w:val="7F0055"/>
+                <w:sz w:val="20"/>
+              </w:rPr>
+              <w:t>public</w:t>
+            </w:r>
+            <w:r>
+              <w:rPr>
+                <w:rFonts w:hint="eastAsia" w:ascii="Consolas" w:hAnsi="Consolas" w:eastAsia="Consolas"/>
+                <w:color w:val="000000"/>
+                <w:sz w:val="20"/>
+              </w:rPr>
+              <w:t xml:space="preserve"> </w:t>
+            </w:r>
+            <w:r>
+              <w:rPr>
+                <w:rFonts w:hint="eastAsia" w:ascii="Consolas" w:hAnsi="Consolas" w:eastAsia="Consolas"/>
+                <w:b/>
+                <w:color w:val="7F0055"/>
+                <w:sz w:val="20"/>
+              </w:rPr>
+              <w:t>class</w:t>
+            </w:r>
+            <w:r>
+              <w:rPr>
+                <w:rFonts w:hint="eastAsia" w:ascii="Consolas" w:hAnsi="Consolas" w:eastAsia="Consolas"/>
+                <w:color w:val="000000"/>
+                <w:sz w:val="20"/>
+              </w:rPr>
+              <w:t xml:space="preserve"> Demo {</w:t>
+            </w:r>
+          </w:p>
+          <w:p>
+            <w:pPr>
+              <w:spacing w:beforeLines="0" w:afterLines="0"/>
+              <w:jc w:val="left"/>
+              <w:rPr>
+                <w:rFonts w:hint="eastAsia" w:ascii="Consolas" w:hAnsi="Consolas" w:eastAsia="Consolas"/>
+                <w:sz w:val="20"/>
+              </w:rPr>
+            </w:pPr>
+          </w:p>
+          <w:p>
+            <w:pPr>
+              <w:spacing w:beforeLines="0" w:afterLines="0"/>
+              <w:jc w:val="left"/>
+              <w:rPr>
+                <w:rFonts w:hint="eastAsia"/>
+                <w:vertAlign w:val="baseline"/>
+                <w:lang w:val="en-US" w:eastAsia="zh-CN"/>
+              </w:rPr>
+            </w:pPr>
+            <w:r>
+              <w:rPr>
+                <w:rFonts w:hint="eastAsia" w:ascii="Consolas" w:hAnsi="Consolas" w:eastAsia="Consolas"/>
+                <w:color w:val="000000"/>
+                <w:sz w:val="20"/>
+              </w:rPr>
+              <w:t>}</w:t>
+            </w:r>
+          </w:p>
+        </w:tc>
+      </w:tr>
+    </w:tbl>
+    <w:p>
+      <w:pPr>
+        <w:rPr>
+          <w:rFonts w:hint="eastAsia"/>
+          <w:lang w:val="en-US" w:eastAsia="zh-CN"/>
+        </w:rPr>
+      </w:pPr>
+    </w:p>
+    <w:tbl>
+      <w:tblPr>
+        <w:tblStyle w:val="14"/>
+        <w:tblW w:w="8522" w:type="dxa"/>
+        <w:tblInd w:w="0" w:type="dxa"/>
+        <w:tblBorders>
+          <w:top w:val="single" w:color="auto" w:sz="4" w:space="0"/>
+          <w:left w:val="single" w:color="auto" w:sz="4" w:space="0"/>
+          <w:bottom w:val="single" w:color="auto" w:sz="4" w:space="0"/>
+          <w:right w:val="single" w:color="auto" w:sz="4" w:space="0"/>
+          <w:insideH w:val="single" w:color="auto" w:sz="4" w:space="0"/>
+          <w:insideV w:val="single" w:color="auto" w:sz="4" w:space="0"/>
+        </w:tblBorders>
+        <w:tblLayout w:type="fixed"/>
+        <w:tblCellMar>
+          <w:top w:w="0" w:type="dxa"/>
+          <w:left w:w="108" w:type="dxa"/>
+          <w:bottom w:w="0" w:type="dxa"/>
           <w:right w:w="108" w:type="dxa"/>
         </w:tblCellMar>
       </w:tblPr>
@@ -465,133 +592,9 @@
           </w:tblBorders>
           <w:tblLayout w:type="fixed"/>
           <w:tblCellMar>
+            <w:top w:w="0" w:type="dxa"/>
             <w:left w:w="108" w:type="dxa"/>
-            <w:right w:w="108" w:type="dxa"/>
-          </w:tblCellMar>
-        </w:tblPrEx>
-        <w:tc>
-          <w:tcPr>
-            <w:tcW w:w="8522" w:type="dxa"/>
-          </w:tcPr>
-          <w:p>
-            <w:pPr>
-              <w:spacing w:beforeLines="0" w:afterLines="0"/>
-              <w:jc w:val="left"/>
-              <w:rPr>
-                <w:rFonts w:hint="eastAsia" w:ascii="Consolas" w:hAnsi="Consolas" w:eastAsia="Consolas"/>
-                <w:sz w:val="20"/>
-              </w:rPr>
-            </w:pPr>
-            <w:r>
-              <w:rPr>
-                <w:rFonts w:hint="eastAsia" w:ascii="Consolas" w:hAnsi="Consolas" w:eastAsia="Consolas"/>
-                <w:b/>
-                <w:color w:val="7F0055"/>
-                <w:sz w:val="20"/>
-              </w:rPr>
-              <w:t>public</w:t>
-            </w:r>
-            <w:r>
-              <w:rPr>
-                <w:rFonts w:hint="eastAsia" w:ascii="Consolas" w:hAnsi="Consolas" w:eastAsia="Consolas"/>
-                <w:color w:val="000000"/>
-                <w:sz w:val="20"/>
-              </w:rPr>
-              <w:t xml:space="preserve"> </w:t>
-            </w:r>
-            <w:r>
-              <w:rPr>
-                <w:rFonts w:hint="eastAsia" w:ascii="Consolas" w:hAnsi="Consolas" w:eastAsia="Consolas"/>
-                <w:b/>
-                <w:color w:val="7F0055"/>
-                <w:sz w:val="20"/>
-              </w:rPr>
-              <w:t>class</w:t>
-            </w:r>
-            <w:r>
-              <w:rPr>
-                <w:rFonts w:hint="eastAsia" w:ascii="Consolas" w:hAnsi="Consolas" w:eastAsia="Consolas"/>
-                <w:color w:val="000000"/>
-                <w:sz w:val="20"/>
-              </w:rPr>
-              <w:t xml:space="preserve"> Demo {</w:t>
-            </w:r>
-          </w:p>
-          <w:p>
-            <w:pPr>
-              <w:spacing w:beforeLines="0" w:afterLines="0"/>
-              <w:jc w:val="left"/>
-              <w:rPr>
-                <w:rFonts w:hint="eastAsia" w:ascii="Consolas" w:hAnsi="Consolas" w:eastAsia="Consolas"/>
-                <w:sz w:val="20"/>
-              </w:rPr>
-            </w:pPr>
-          </w:p>
-          <w:p>
-            <w:pPr>
-              <w:spacing w:beforeLines="0" w:afterLines="0"/>
-              <w:jc w:val="left"/>
-              <w:rPr>
-                <w:rFonts w:hint="eastAsia"/>
-                <w:vertAlign w:val="baseline"/>
-                <w:lang w:val="en-US" w:eastAsia="zh-CN"/>
-              </w:rPr>
-            </w:pPr>
-            <w:r>
-              <w:rPr>
-                <w:rFonts w:hint="eastAsia" w:ascii="Consolas" w:hAnsi="Consolas" w:eastAsia="Consolas"/>
-                <w:color w:val="000000"/>
-                <w:sz w:val="20"/>
-              </w:rPr>
-              <w:t>}</w:t>
-            </w:r>
-          </w:p>
-        </w:tc>
-      </w:tr>
-    </w:tbl>
-    <w:p>
-      <w:pPr>
-        <w:rPr>
-          <w:rFonts w:hint="eastAsia"/>
-          <w:lang w:val="en-US" w:eastAsia="zh-CN"/>
-        </w:rPr>
-      </w:pPr>
-    </w:p>
-    <w:tbl>
-      <w:tblPr>
-        <w:tblStyle w:val="14"/>
-        <w:tblW w:w="8522" w:type="dxa"/>
-        <w:tblInd w:w="0" w:type="dxa"/>
-        <w:tblBorders>
-          <w:top w:val="single" w:color="auto" w:sz="4" w:space="0"/>
-          <w:left w:val="single" w:color="auto" w:sz="4" w:space="0"/>
-          <w:bottom w:val="single" w:color="auto" w:sz="4" w:space="0"/>
-          <w:right w:val="single" w:color="auto" w:sz="4" w:space="0"/>
-          <w:insideH w:val="single" w:color="auto" w:sz="4" w:space="0"/>
-          <w:insideV w:val="single" w:color="auto" w:sz="4" w:space="0"/>
-        </w:tblBorders>
-        <w:tblLayout w:type="fixed"/>
-        <w:tblCellMar>
-          <w:left w:w="108" w:type="dxa"/>
-          <w:right w:w="108" w:type="dxa"/>
-        </w:tblCellMar>
-      </w:tblPr>
-      <w:tblGrid>
-        <w:gridCol w:w="8522"/>
-      </w:tblGrid>
-      <w:tr>
-        <w:tblPrEx>
-          <w:tblBorders>
-            <w:top w:val="single" w:color="auto" w:sz="4" w:space="0"/>
-            <w:left w:val="single" w:color="auto" w:sz="4" w:space="0"/>
-            <w:bottom w:val="single" w:color="auto" w:sz="4" w:space="0"/>
-            <w:right w:val="single" w:color="auto" w:sz="4" w:space="0"/>
-            <w:insideH w:val="single" w:color="auto" w:sz="4" w:space="0"/>
-            <w:insideV w:val="single" w:color="auto" w:sz="4" w:space="0"/>
-          </w:tblBorders>
-          <w:tblLayout w:type="fixed"/>
-          <w:tblCellMar>
-            <w:left w:w="108" w:type="dxa"/>
+            <w:bottom w:w="0" w:type="dxa"/>
             <w:right w:w="108" w:type="dxa"/>
           </w:tblCellMar>
         </w:tblPrEx>
@@ -2006,7 +2009,6 @@
           <w:spacing w:val="0"/>
           <w:sz w:val="21"/>
           <w:szCs w:val="21"/>
-          <w:bdr w:val="none" w:color="auto" w:sz="0" w:space="0"/>
           <w:shd w:val="clear" w:fill="FFFFFF"/>
         </w:rPr>
         <w:drawing>
@@ -2283,7 +2285,6 @@
           <w:spacing w:val="0"/>
           <w:sz w:val="21"/>
           <w:szCs w:val="21"/>
-          <w:bdr w:val="none" w:color="auto" w:sz="0" w:space="0"/>
           <w:shd w:val="clear" w:fill="FFFFFF"/>
         </w:rPr>
         <w:drawing>
@@ -2519,6 +2520,7 @@
     <w:p>
       <w:pPr>
         <w:numPr>
+          <w:ilvl w:val="0"/>
           <w:numId w:val="0"/>
         </w:numPr>
         <w:ind w:leftChars="0" w:firstLine="420" w:firstLineChars="0"/>
@@ -2538,6 +2540,7 @@
     <w:p>
       <w:pPr>
         <w:numPr>
+          <w:ilvl w:val="0"/>
           <w:numId w:val="0"/>
         </w:numPr>
         <w:ind w:leftChars="0" w:firstLine="420" w:firstLineChars="0"/>
@@ -2557,6 +2560,7 @@
     <w:p>
       <w:pPr>
         <w:numPr>
+          <w:ilvl w:val="0"/>
           <w:numId w:val="0"/>
         </w:numPr>
         <w:ind w:leftChars="0" w:firstLine="420" w:firstLineChars="0"/>
@@ -2596,6 +2600,7 @@
     <w:p>
       <w:pPr>
         <w:numPr>
+          <w:ilvl w:val="0"/>
           <w:numId w:val="0"/>
         </w:numPr>
         <w:rPr>
@@ -2650,6 +2655,7 @@
     <w:p>
       <w:pPr>
         <w:numPr>
+          <w:ilvl w:val="0"/>
           <w:numId w:val="0"/>
         </w:numPr>
         <w:ind w:leftChars="0"/>
@@ -2669,6 +2675,7 @@
     <w:p>
       <w:pPr>
         <w:numPr>
+          <w:ilvl w:val="0"/>
           <w:numId w:val="0"/>
         </w:numPr>
         <w:ind w:leftChars="0"/>
@@ -2688,6 +2695,7 @@
     <w:p>
       <w:pPr>
         <w:numPr>
+          <w:ilvl w:val="0"/>
           <w:numId w:val="0"/>
         </w:numPr>
         <w:ind w:leftChars="0"/>
@@ -2707,6 +2715,7 @@
     <w:p>
       <w:pPr>
         <w:numPr>
+          <w:ilvl w:val="0"/>
           <w:numId w:val="0"/>
         </w:numPr>
         <w:ind w:leftChars="0"/>
@@ -2726,6 +2735,7 @@
     <w:p>
       <w:pPr>
         <w:numPr>
+          <w:ilvl w:val="0"/>
           <w:numId w:val="0"/>
         </w:numPr>
         <w:ind w:leftChars="0"/>
@@ -2745,6 +2755,7 @@
     <w:p>
       <w:pPr>
         <w:numPr>
+          <w:ilvl w:val="0"/>
           <w:numId w:val="0"/>
         </w:numPr>
         <w:ind w:leftChars="0"/>
@@ -2796,6 +2807,7 @@
     <w:p>
       <w:pPr>
         <w:numPr>
+          <w:ilvl w:val="0"/>
           <w:numId w:val="0"/>
         </w:numPr>
         <w:ind w:leftChars="0"/>
@@ -2827,7 +2839,9 @@
         </w:tblBorders>
         <w:tblLayout w:type="fixed"/>
         <w:tblCellMar>
+          <w:top w:w="0" w:type="dxa"/>
           <w:left w:w="108" w:type="dxa"/>
+          <w:bottom w:w="0" w:type="dxa"/>
           <w:right w:w="108" w:type="dxa"/>
         </w:tblCellMar>
       </w:tblPr>
@@ -2846,7 +2860,9 @@
           </w:tblBorders>
           <w:tblLayout w:type="fixed"/>
           <w:tblCellMar>
+            <w:top w:w="0" w:type="dxa"/>
             <w:left w:w="108" w:type="dxa"/>
+            <w:bottom w:w="0" w:type="dxa"/>
             <w:right w:w="108" w:type="dxa"/>
           </w:tblCellMar>
         </w:tblPrEx>
@@ -4248,6 +4264,7 @@
           <w:p>
             <w:pPr>
               <w:numPr>
+                <w:ilvl w:val="0"/>
                 <w:numId w:val="0"/>
               </w:numPr>
               <w:rPr>
@@ -4593,6 +4610,7 @@
     <w:p>
       <w:pPr>
         <w:numPr>
+          <w:ilvl w:val="0"/>
           <w:numId w:val="0"/>
         </w:numPr>
         <w:ind w:leftChars="0"/>
@@ -4622,6 +4640,7 @@
     <w:p>
       <w:pPr>
         <w:numPr>
+          <w:ilvl w:val="0"/>
           <w:numId w:val="0"/>
         </w:numPr>
         <w:ind w:leftChars="0"/>
@@ -4635,6 +4654,7 @@
     <w:p>
       <w:pPr>
         <w:numPr>
+          <w:ilvl w:val="0"/>
           <w:numId w:val="0"/>
         </w:numPr>
         <w:ind w:leftChars="0"/>
@@ -4686,6 +4706,7 @@
     <w:p>
       <w:pPr>
         <w:numPr>
+          <w:ilvl w:val="0"/>
           <w:numId w:val="0"/>
         </w:numPr>
         <w:ind w:leftChars="0"/>
@@ -4737,6 +4758,7 @@
     <w:p>
       <w:pPr>
         <w:numPr>
+          <w:ilvl w:val="0"/>
           <w:numId w:val="0"/>
         </w:numPr>
         <w:ind w:leftChars="0"/>
@@ -4778,6 +4800,82 @@
     </w:p>
     <w:p>
       <w:pPr>
+        <w:rPr>
+          <w:rFonts w:hint="eastAsia"/>
+          <w:lang w:val="en-US" w:eastAsia="zh-CN"/>
+        </w:rPr>
+      </w:pPr>
+      <w:r>
+        <w:rPr>
+          <w:rFonts w:hint="eastAsia"/>
+          <w:lang w:val="en-US" w:eastAsia="zh-CN"/>
+        </w:rPr>
+        <w:t>谈Java</w:t>
+      </w:r>
+    </w:p>
+    <w:p>
+      <w:pPr>
+        <w:rPr>
+          <w:rFonts w:hint="eastAsia"/>
+          <w:lang w:val="en-US" w:eastAsia="zh-CN"/>
+        </w:rPr>
+      </w:pPr>
+      <w:r>
+        <w:rPr>
+          <w:rFonts w:hint="eastAsia"/>
+          <w:lang w:val="en-US" w:eastAsia="zh-CN"/>
+        </w:rPr>
+        <w:t>java中间件：tomcat/jetty</w:t>
+      </w:r>
+    </w:p>
+    <w:p>
+      <w:pPr>
+        <w:rPr>
+          <w:rFonts w:hint="eastAsia"/>
+          <w:lang w:val="en-US" w:eastAsia="zh-CN"/>
+        </w:rPr>
+      </w:pPr>
+      <w:r>
+        <w:rPr>
+          <w:rFonts w:hint="eastAsia"/>
+          <w:lang w:val="en-US" w:eastAsia="zh-CN"/>
+        </w:rPr>
+        <w:t>Hadoop</w:t>
+      </w:r>
+    </w:p>
+    <w:p>
+      <w:pPr>
+        <w:rPr>
+          <w:rFonts w:hint="eastAsia"/>
+          <w:lang w:val="en-US" w:eastAsia="zh-CN"/>
+        </w:rPr>
+      </w:pPr>
+      <w:r>
+        <w:rPr>
+          <w:rFonts w:hint="eastAsia"/>
+          <w:lang w:val="en-US" w:eastAsia="zh-CN"/>
+        </w:rPr>
+        <w:t>Lucene搜索</w:t>
+      </w:r>
+    </w:p>
+    <w:p>
+      <w:pPr>
+        <w:rPr>
+          <w:rFonts w:hint="eastAsia"/>
+          <w:lang w:val="en-US" w:eastAsia="zh-CN"/>
+        </w:rPr>
+      </w:pPr>
+    </w:p>
+    <w:p>
+      <w:pPr>
+        <w:rPr>
+          <w:rFonts w:hint="eastAsia"/>
+          <w:lang w:val="en-US" w:eastAsia="zh-CN"/>
+        </w:rPr>
+      </w:pPr>
+    </w:p>
+    <w:p>
+      <w:pPr>
         <w:pStyle w:val="4"/>
         <w:rPr>
           <w:rFonts w:hint="eastAsia"/>
@@ -4793,6 +4891,269 @@
       </w:r>
     </w:p>
     <w:p>
+      <w:r>
+        <w:drawing>
+          <wp:inline distT="0" distB="0" distL="114300" distR="114300">
+            <wp:extent cx="3580765" cy="1876425"/>
+            <wp:effectExtent l="0" t="0" r="635" b="9525"/>
+            <wp:docPr id="7" name="图片 1"/>
+            <wp:cNvGraphicFramePr>
+              <a:graphicFrameLocks xmlns:a="http://schemas.openxmlformats.org/drawingml/2006/main" noChangeAspect="1"/>
+            </wp:cNvGraphicFramePr>
+            <a:graphic xmlns:a="http://schemas.openxmlformats.org/drawingml/2006/main">
+              <a:graphicData uri="http://schemas.openxmlformats.org/drawingml/2006/picture">
+                <pic:pic xmlns:pic="http://schemas.openxmlformats.org/drawingml/2006/picture">
+                  <pic:nvPicPr>
+                    <pic:cNvPr id="7" name="图片 1"/>
+                    <pic:cNvPicPr>
+                      <a:picLocks noChangeAspect="1"/>
+                    </pic:cNvPicPr>
+                  </pic:nvPicPr>
+                  <pic:blipFill>
+                    <a:blip r:embed="rId17"/>
+                    <a:stretch>
+                      <a:fillRect/>
+                    </a:stretch>
+                  </pic:blipFill>
+                  <pic:spPr>
+                    <a:xfrm>
+                      <a:off x="0" y="0"/>
+                      <a:ext cx="3580765" cy="1876425"/>
+                    </a:xfrm>
+                    <a:prstGeom prst="rect">
+                      <a:avLst/>
+                    </a:prstGeom>
+                    <a:noFill/>
+                    <a:ln w="9525">
+                      <a:noFill/>
+                    </a:ln>
+                  </pic:spPr>
+                </pic:pic>
+              </a:graphicData>
+            </a:graphic>
+          </wp:inline>
+        </w:drawing>
+      </w:r>
+    </w:p>
+    <w:p>
+      <w:pPr>
+        <w:rPr>
+          <w:rFonts w:hint="eastAsia"/>
+          <w:lang w:val="en-US" w:eastAsia="zh-CN"/>
+        </w:rPr>
+      </w:pPr>
+      <w:r>
+        <w:rPr>
+          <w:rFonts w:hint="eastAsia"/>
+          <w:lang w:val="en-US" w:eastAsia="zh-CN"/>
+        </w:rPr>
+        <w:t>Oak：嵌入式编程语言</w:t>
+      </w:r>
+    </w:p>
+    <w:p>
+      <w:pPr>
+        <w:rPr>
+          <w:rFonts w:hint="eastAsia"/>
+          <w:lang w:val="en-US" w:eastAsia="zh-CN"/>
+        </w:rPr>
+      </w:pPr>
+      <w:r>
+        <w:rPr>
+          <w:rFonts w:hint="eastAsia"/>
+          <w:lang w:val="en-US" w:eastAsia="zh-CN"/>
+        </w:rPr>
+        <w:t>Applet</w:t>
+      </w:r>
+    </w:p>
+    <w:p>
+      <w:pPr>
+        <w:rPr>
+          <w:rFonts w:hint="eastAsia"/>
+          <w:lang w:val="en-US" w:eastAsia="zh-CN"/>
+        </w:rPr>
+      </w:pPr>
+      <w:r>
+        <w:rPr>
+          <w:rFonts w:hint="eastAsia"/>
+          <w:lang w:val="en-US" w:eastAsia="zh-CN"/>
+        </w:rPr>
+        <w:t>1995.05：Java1.0  Write once run anywhere</w:t>
+      </w:r>
+    </w:p>
+    <w:p>
+      <w:pPr>
+        <w:rPr>
+          <w:rFonts w:hint="eastAsia"/>
+          <w:lang w:val="en-US" w:eastAsia="zh-CN"/>
+        </w:rPr>
+      </w:pPr>
+      <w:r>
+        <w:rPr>
+          <w:rFonts w:hint="eastAsia"/>
+          <w:lang w:val="en-US" w:eastAsia="zh-CN"/>
+        </w:rPr>
+        <w:t>1996.01：jvm sun Classic VM</w:t>
+      </w:r>
+    </w:p>
+    <w:p>
+      <w:pPr>
+        <w:rPr>
+          <w:rFonts w:hint="eastAsia"/>
+          <w:lang w:val="en-US" w:eastAsia="zh-CN"/>
+        </w:rPr>
+      </w:pPr>
+      <w:r>
+        <w:rPr>
+          <w:rFonts w:hint="eastAsia"/>
+          <w:lang w:val="en-US" w:eastAsia="zh-CN"/>
+        </w:rPr>
+        <w:t>1996.9首届JavaOne大会</w:t>
+      </w:r>
+    </w:p>
+    <w:p>
+      <w:pPr>
+        <w:rPr>
+          <w:rFonts w:hint="eastAsia"/>
+          <w:lang w:val="en-US" w:eastAsia="zh-CN"/>
+        </w:rPr>
+      </w:pPr>
+      <w:r>
+        <w:rPr>
+          <w:rFonts w:hint="eastAsia"/>
+          <w:lang w:val="en-US" w:eastAsia="zh-CN"/>
+        </w:rPr>
+        <w:t>1997.02 jdk1.1 内部类，反射，jar文件格式，jdbc，javabeans，rmi</w:t>
+      </w:r>
+    </w:p>
+    <w:p>
+      <w:pPr>
+        <w:rPr>
+          <w:rFonts w:hint="eastAsia"/>
+          <w:lang w:val="en-US" w:eastAsia="zh-CN"/>
+        </w:rPr>
+      </w:pPr>
+      <w:r>
+        <w:rPr>
+          <w:rFonts w:hint="eastAsia"/>
+          <w:lang w:val="en-US" w:eastAsia="zh-CN"/>
+        </w:rPr>
+        <w:t>1998 jdk1.2 Java EE Java ME Java SE swing，jit（Just in time），Hotspot VM</w:t>
+      </w:r>
+    </w:p>
+    <w:p>
+      <w:pPr>
+        <w:rPr>
+          <w:rFonts w:hint="eastAsia"/>
+          <w:lang w:val="en-US" w:eastAsia="zh-CN"/>
+        </w:rPr>
+      </w:pPr>
+      <w:r>
+        <w:rPr>
+          <w:rFonts w:hint="eastAsia"/>
+          <w:lang w:val="en-US" w:eastAsia="zh-CN"/>
+        </w:rPr>
+        <w:t>2000.5 jdk1.3 Timer，java2d</w:t>
+      </w:r>
+    </w:p>
+    <w:p>
+      <w:pPr>
+        <w:rPr>
+          <w:rFonts w:hint="eastAsia"/>
+          <w:lang w:val="en-US" w:eastAsia="zh-CN"/>
+        </w:rPr>
+      </w:pPr>
+      <w:r>
+        <w:rPr>
+          <w:rFonts w:hint="eastAsia"/>
+          <w:lang w:val="en-US" w:eastAsia="zh-CN"/>
+        </w:rPr>
+        <w:t>2002.02 jdk1.4 Structs、Hibernate，Spring1.X，正则表达式，Nio，日志，Xml解析器</w:t>
+      </w:r>
+    </w:p>
+    <w:p>
+      <w:pPr>
+        <w:rPr>
+          <w:rFonts w:hint="eastAsia"/>
+          <w:lang w:val="en-US" w:eastAsia="zh-CN"/>
+        </w:rPr>
+      </w:pPr>
+      <w:r>
+        <w:rPr>
+          <w:rFonts w:hint="eastAsia"/>
+          <w:lang w:val="en-US" w:eastAsia="zh-CN"/>
+        </w:rPr>
+        <w:t>2004 jdk1.5 tiger 自动装箱拆箱，泛型，注解，枚举，变长参数，增强for循环，Spring2.X，JUC</w:t>
+      </w:r>
+    </w:p>
+    <w:p>
+      <w:pPr>
+        <w:rPr>
+          <w:rFonts w:hint="eastAsia"/>
+          <w:lang w:val="en-US" w:eastAsia="zh-CN"/>
+        </w:rPr>
+      </w:pPr>
+      <w:r>
+        <w:rPr>
+          <w:rFonts w:hint="eastAsia"/>
+          <w:lang w:val="en-US" w:eastAsia="zh-CN"/>
+        </w:rPr>
+        <w:t>2006 jdk1.6 j2ee JDK6 提供脚本语言支持（动态语言），提供了编译api以及http服务器api，开源</w:t>
+      </w:r>
+    </w:p>
+    <w:p>
+      <w:pPr>
+        <w:rPr>
+          <w:rFonts w:hint="eastAsia"/>
+          <w:lang w:val="en-US" w:eastAsia="zh-CN"/>
+        </w:rPr>
+      </w:pPr>
+      <w:r>
+        <w:rPr>
+          <w:rFonts w:hint="eastAsia"/>
+          <w:lang w:val="en-US" w:eastAsia="zh-CN"/>
+        </w:rPr>
+        <w:t>2009 jdk1.7 Lambda Jigsaw OSGI</w:t>
+      </w:r>
+    </w:p>
+    <w:p>
+      <w:pPr>
+        <w:rPr>
+          <w:rFonts w:hint="eastAsia"/>
+          <w:lang w:val="en-US" w:eastAsia="zh-CN"/>
+        </w:rPr>
+      </w:pPr>
+      <w:r>
+        <w:rPr>
+          <w:rFonts w:hint="eastAsia"/>
+          <w:lang w:val="en-US" w:eastAsia="zh-CN"/>
+        </w:rPr>
+        <w:t>2011.07 jdk1.7</w:t>
+      </w:r>
+    </w:p>
+    <w:p>
+      <w:pPr>
+        <w:rPr>
+          <w:rFonts w:hint="eastAsia"/>
+          <w:lang w:val="en-US" w:eastAsia="zh-CN"/>
+        </w:rPr>
+      </w:pPr>
+      <w:r>
+        <w:rPr>
+          <w:rFonts w:hint="eastAsia"/>
+          <w:lang w:val="en-US" w:eastAsia="zh-CN"/>
+        </w:rPr>
+        <w:t>2014.3 jdk1.8</w:t>
+      </w:r>
+    </w:p>
+    <w:p>
+      <w:pPr>
+        <w:rPr>
+          <w:rFonts w:hint="eastAsia"/>
+          <w:lang w:val="en-US" w:eastAsia="zh-CN"/>
+        </w:rPr>
+      </w:pPr>
+    </w:p>
+    <w:p>
       <w:pPr>
         <w:pStyle w:val="4"/>
         <w:rPr>
@@ -4810,6 +5171,172 @@
     </w:p>
     <w:p>
       <w:pPr>
+        <w:numPr>
+          <w:ilvl w:val="0"/>
+          <w:numId w:val="5"/>
+        </w:numPr>
+        <w:rPr>
+          <w:rFonts w:hint="eastAsia"/>
+          <w:lang w:val="en-US" w:eastAsia="zh-CN"/>
+        </w:rPr>
+      </w:pPr>
+      <w:r>
+        <w:rPr>
+          <w:rFonts w:hint="eastAsia"/>
+          <w:lang w:val="en-US" w:eastAsia="zh-CN"/>
+        </w:rPr>
+        <w:t>Java程序设计语言</w:t>
+      </w:r>
+    </w:p>
+    <w:p>
+      <w:pPr>
+        <w:numPr>
+          <w:ilvl w:val="0"/>
+          <w:numId w:val="5"/>
+        </w:numPr>
+        <w:rPr>
+          <w:rFonts w:hint="eastAsia"/>
+          <w:lang w:val="en-US" w:eastAsia="zh-CN"/>
+        </w:rPr>
+      </w:pPr>
+      <w:r>
+        <w:rPr>
+          <w:rFonts w:hint="eastAsia"/>
+          <w:lang w:val="en-US" w:eastAsia="zh-CN"/>
+        </w:rPr>
+        <w:t>各硬件平台上的Java虚拟机</w:t>
+      </w:r>
+    </w:p>
+    <w:p>
+      <w:pPr>
+        <w:numPr>
+          <w:ilvl w:val="0"/>
+          <w:numId w:val="5"/>
+        </w:numPr>
+        <w:rPr>
+          <w:rFonts w:hint="eastAsia"/>
+          <w:lang w:val="en-US" w:eastAsia="zh-CN"/>
+        </w:rPr>
+      </w:pPr>
+      <w:r>
+        <w:rPr>
+          <w:rFonts w:hint="eastAsia"/>
+          <w:lang w:val="en-US" w:eastAsia="zh-CN"/>
+        </w:rPr>
+        <w:t>Class文件格式</w:t>
+      </w:r>
+    </w:p>
+    <w:p>
+      <w:pPr>
+        <w:numPr>
+          <w:ilvl w:val="0"/>
+          <w:numId w:val="5"/>
+        </w:numPr>
+        <w:ind w:left="0" w:leftChars="0" w:firstLine="480" w:firstLineChars="200"/>
+        <w:rPr>
+          <w:rFonts w:hint="eastAsia"/>
+          <w:lang w:val="en-US" w:eastAsia="zh-CN"/>
+        </w:rPr>
+      </w:pPr>
+      <w:r>
+        <w:rPr>
+          <w:rFonts w:hint="eastAsia"/>
+          <w:lang w:val="en-US" w:eastAsia="zh-CN"/>
+        </w:rPr>
+        <w:t>Java API</w:t>
+      </w:r>
+    </w:p>
+    <w:p>
+      <w:pPr>
+        <w:numPr>
+          <w:ilvl w:val="0"/>
+          <w:numId w:val="5"/>
+        </w:numPr>
+        <w:ind w:left="0" w:leftChars="0" w:firstLine="480" w:firstLineChars="200"/>
+        <w:rPr>
+          <w:rFonts w:hint="eastAsia"/>
+          <w:lang w:val="en-US" w:eastAsia="zh-CN"/>
+        </w:rPr>
+      </w:pPr>
+      <w:r>
+        <w:rPr>
+          <w:rFonts w:hint="eastAsia"/>
+          <w:lang w:val="en-US" w:eastAsia="zh-CN"/>
+        </w:rPr>
+        <w:t>第三方java类库</w:t>
+      </w:r>
+    </w:p>
+    <w:p>
+      <w:pPr>
+        <w:numPr>
+          <w:numId w:val="0"/>
+        </w:numPr>
+        <w:ind w:leftChars="200"/>
+        <w:rPr>
+          <w:rFonts w:hint="eastAsia"/>
+          <w:lang w:val="en-US" w:eastAsia="zh-CN"/>
+        </w:rPr>
+      </w:pPr>
+    </w:p>
+    <w:p>
+      <w:pPr>
+        <w:numPr>
+          <w:numId w:val="0"/>
+        </w:numPr>
+        <w:ind w:leftChars="200"/>
+        <w:rPr>
+          <w:rFonts w:hint="eastAsia"/>
+          <w:lang w:val="en-US" w:eastAsia="zh-CN"/>
+        </w:rPr>
+      </w:pPr>
+      <w:r>
+        <w:rPr>
+          <w:rFonts w:hint="eastAsia"/>
+          <w:lang w:val="en-US" w:eastAsia="zh-CN"/>
+        </w:rPr>
+        <w:t>Java SE  Standard edition（桌面）</w:t>
+      </w:r>
+    </w:p>
+    <w:p>
+      <w:pPr>
+        <w:numPr>
+          <w:numId w:val="0"/>
+        </w:numPr>
+        <w:ind w:leftChars="200"/>
+        <w:rPr>
+          <w:rFonts w:hint="eastAsia"/>
+          <w:lang w:val="en-US" w:eastAsia="zh-CN"/>
+        </w:rPr>
+      </w:pPr>
+      <w:r>
+        <w:rPr>
+          <w:rFonts w:hint="eastAsia"/>
+          <w:lang w:val="en-US" w:eastAsia="zh-CN"/>
+        </w:rPr>
+        <w:t>Java ME Mobile Edition（移动）</w:t>
+      </w:r>
+    </w:p>
+    <w:p>
+      <w:pPr>
+        <w:numPr>
+          <w:numId w:val="0"/>
+        </w:numPr>
+        <w:ind w:leftChars="200"/>
+        <w:rPr>
+          <w:rFonts w:hint="eastAsia"/>
+          <w:lang w:val="en-US" w:eastAsia="zh-CN"/>
+        </w:rPr>
+      </w:pPr>
+      <w:r>
+        <w:rPr>
+          <w:rFonts w:hint="eastAsia"/>
+          <w:lang w:val="en-US" w:eastAsia="zh-CN"/>
+        </w:rPr>
+        <w:t>Java EE 13种技术综合</w:t>
+      </w:r>
+    </w:p>
+    <w:p>
+      <w:pPr>
         <w:pStyle w:val="4"/>
         <w:rPr>
           <w:rFonts w:hint="eastAsia"/>
@@ -4826,6 +5353,283 @@
     </w:p>
     <w:p>
       <w:pPr>
+        <w:rPr>
+          <w:rFonts w:hint="eastAsia"/>
+          <w:lang w:val="en-US" w:eastAsia="zh-CN"/>
+        </w:rPr>
+      </w:pPr>
+      <w:r>
+        <w:rPr>
+          <w:rFonts w:hint="eastAsia"/>
+          <w:lang w:val="en-US" w:eastAsia="zh-CN"/>
+        </w:rPr>
+        <w:t>接口的默认方法和静态方法</w:t>
+      </w:r>
+    </w:p>
+    <w:p>
+      <w:pPr>
+        <w:ind w:firstLine="897" w:firstLineChars="374"/>
+        <w:rPr>
+          <w:rFonts w:hint="eastAsia"/>
+          <w:lang w:val="en-US" w:eastAsia="zh-CN"/>
+        </w:rPr>
+      </w:pPr>
+      <w:r>
+        <w:rPr>
+          <w:rFonts w:hint="eastAsia"/>
+          <w:lang w:val="en-US" w:eastAsia="zh-CN"/>
+        </w:rPr>
+        <w:t>Java8使用两个新概念扩展了接口的含义，默认方法和静态方法。</w:t>
+      </w:r>
+    </w:p>
+    <w:p>
+      <w:pPr>
+        <w:ind w:firstLine="897" w:firstLineChars="374"/>
+        <w:rPr>
+          <w:rFonts w:hint="eastAsia"/>
+          <w:lang w:val="en-US" w:eastAsia="zh-CN"/>
+        </w:rPr>
+      </w:pPr>
+      <w:r>
+        <w:rPr>
+          <w:rFonts w:hint="eastAsia"/>
+          <w:lang w:val="en-US" w:eastAsia="zh-CN"/>
+        </w:rPr>
+        <w:t>默认方法</w:t>
+      </w:r>
+    </w:p>
+    <w:p>
+      <w:pPr>
+        <w:ind w:firstLine="1315" w:firstLineChars="548"/>
+        <w:rPr>
+          <w:rFonts w:hint="eastAsia"/>
+          <w:lang w:val="en-US" w:eastAsia="zh-CN"/>
+        </w:rPr>
+      </w:pPr>
+      <w:r>
+        <w:rPr>
+          <w:rFonts w:hint="eastAsia"/>
+          <w:lang w:val="en-US" w:eastAsia="zh-CN"/>
+        </w:rPr>
+        <w:t>可以在不破坏二进制兼容性的前提下，往现存接口中添加新的方法，即不在强调哪些实现类该接口的类也同时实现这个新方法。</w:t>
+      </w:r>
+    </w:p>
+    <w:p>
+      <w:pPr>
+        <w:ind w:firstLine="897" w:firstLineChars="374"/>
+        <w:rPr>
+          <w:rFonts w:hint="eastAsia"/>
+          <w:lang w:val="en-US" w:eastAsia="zh-CN"/>
+        </w:rPr>
+      </w:pPr>
+    </w:p>
+    <w:p>
+      <w:pPr>
+        <w:rPr>
+          <w:rFonts w:hint="eastAsia"/>
+          <w:lang w:val="en-US" w:eastAsia="zh-CN"/>
+        </w:rPr>
+      </w:pPr>
+      <w:r>
+        <w:rPr>
+          <w:rFonts w:hint="eastAsia"/>
+          <w:lang w:val="en-US" w:eastAsia="zh-CN"/>
+        </w:rPr>
+        <w:t>Java8引入Lambda的利弊</w:t>
+      </w:r>
+    </w:p>
+    <w:p>
+      <w:pPr>
+        <w:numPr>
+          <w:ilvl w:val="0"/>
+          <w:numId w:val="6"/>
+        </w:numPr>
+        <w:rPr>
+          <w:rFonts w:hint="eastAsia"/>
+          <w:lang w:val="en-US" w:eastAsia="zh-CN"/>
+        </w:rPr>
+      </w:pPr>
+      <w:r>
+        <w:rPr>
+          <w:rFonts w:hint="eastAsia"/>
+          <w:lang w:val="en-US" w:eastAsia="zh-CN"/>
+        </w:rPr>
+        <w:t>不用再写大量的匿名内部类，可读性提高</w:t>
+      </w:r>
+    </w:p>
+    <w:p>
+      <w:pPr>
+        <w:numPr>
+          <w:ilvl w:val="0"/>
+          <w:numId w:val="6"/>
+        </w:numPr>
+        <w:rPr>
+          <w:rFonts w:hint="eastAsia"/>
+          <w:lang w:val="en-US" w:eastAsia="zh-CN"/>
+        </w:rPr>
+      </w:pPr>
+      <w:r>
+        <w:rPr>
+          <w:rFonts w:hint="eastAsia"/>
+          <w:lang w:val="en-US" w:eastAsia="zh-CN"/>
+        </w:rPr>
+        <w:t>集合操作改善，引入StreamAPI 把Map，Reduce，filter这样的基本函数式编程的概念与Java集合紧密集合，可以告别for、while、if。</w:t>
+      </w:r>
+    </w:p>
+    <w:p>
+      <w:pPr>
+        <w:numPr>
+          <w:ilvl w:val="0"/>
+          <w:numId w:val="6"/>
+        </w:numPr>
+        <w:ind w:left="0" w:leftChars="0" w:firstLine="480" w:firstLineChars="200"/>
+        <w:rPr>
+          <w:rFonts w:hint="eastAsia"/>
+          <w:lang w:val="en-US" w:eastAsia="zh-CN"/>
+        </w:rPr>
+      </w:pPr>
+      <w:r>
+        <w:rPr>
+          <w:rFonts w:hint="eastAsia"/>
+          <w:lang w:val="en-US" w:eastAsia="zh-CN"/>
+        </w:rPr>
+        <w:t>学习成本</w:t>
+      </w:r>
+    </w:p>
+    <w:p>
+      <w:pPr>
+        <w:widowControl w:val="0"/>
+        <w:numPr>
+          <w:numId w:val="0"/>
+        </w:numPr>
+        <w:jc w:val="both"/>
+        <w:rPr>
+          <w:rFonts w:hint="eastAsia"/>
+          <w:lang w:val="en-US" w:eastAsia="zh-CN"/>
+        </w:rPr>
+      </w:pPr>
+    </w:p>
+    <w:p>
+      <w:pPr>
+        <w:widowControl w:val="0"/>
+        <w:numPr>
+          <w:numId w:val="0"/>
+        </w:numPr>
+        <w:ind w:firstLine="420" w:firstLineChars="0"/>
+        <w:jc w:val="both"/>
+        <w:rPr>
+          <w:rFonts w:hint="eastAsia"/>
+          <w:lang w:val="en-US" w:eastAsia="zh-CN"/>
+        </w:rPr>
+      </w:pPr>
+      <w:r>
+        <w:rPr>
+          <w:rFonts w:hint="eastAsia"/>
+          <w:lang w:val="en-US" w:eastAsia="zh-CN"/>
+        </w:rPr>
+        <w:t>Data API</w:t>
+      </w:r>
+    </w:p>
+    <w:p>
+      <w:pPr>
+        <w:widowControl w:val="0"/>
+        <w:numPr>
+          <w:numId w:val="0"/>
+        </w:numPr>
+        <w:ind w:firstLine="420" w:firstLineChars="0"/>
+        <w:jc w:val="both"/>
+        <w:rPr>
+          <w:rFonts w:hint="eastAsia"/>
+          <w:lang w:val="en-US" w:eastAsia="zh-CN"/>
+        </w:rPr>
+      </w:pPr>
+      <w:r>
+        <w:rPr>
+          <w:rFonts w:hint="eastAsia"/>
+          <w:lang w:val="en-US" w:eastAsia="zh-CN"/>
+        </w:rPr>
+        <w:t>重复注解</w:t>
+      </w:r>
+    </w:p>
+    <w:p>
+      <w:pPr>
+        <w:widowControl w:val="0"/>
+        <w:numPr>
+          <w:numId w:val="0"/>
+        </w:numPr>
+        <w:ind w:firstLine="420" w:firstLineChars="0"/>
+        <w:jc w:val="both"/>
+        <w:rPr>
+          <w:rFonts w:hint="eastAsia"/>
+          <w:lang w:val="en-US" w:eastAsia="zh-CN"/>
+        </w:rPr>
+      </w:pPr>
+      <w:r>
+        <w:rPr>
+          <w:rFonts w:hint="eastAsia"/>
+          <w:lang w:val="en-US" w:eastAsia="zh-CN"/>
+        </w:rPr>
+        <w:t>更好的类型推断：Java编译器的优化</w:t>
+      </w:r>
+    </w:p>
+    <w:p>
+      <w:pPr>
+        <w:widowControl w:val="0"/>
+        <w:numPr>
+          <w:numId w:val="0"/>
+        </w:numPr>
+        <w:ind w:firstLine="420" w:firstLineChars="0"/>
+        <w:jc w:val="both"/>
+        <w:rPr>
+          <w:rFonts w:hint="eastAsia"/>
+          <w:lang w:val="en-US" w:eastAsia="zh-CN"/>
+        </w:rPr>
+      </w:pPr>
+      <w:r>
+        <w:rPr>
+          <w:rFonts w:hint="eastAsia"/>
+          <w:lang w:val="en-US" w:eastAsia="zh-CN"/>
+        </w:rPr>
+        <w:t>Nashorm JavaScript引擎</w:t>
+      </w:r>
+    </w:p>
+    <w:p>
+      <w:pPr>
+        <w:widowControl w:val="0"/>
+        <w:numPr>
+          <w:numId w:val="0"/>
+        </w:numPr>
+        <w:ind w:firstLine="420" w:firstLineChars="0"/>
+        <w:jc w:val="both"/>
+        <w:rPr>
+          <w:rFonts w:hint="eastAsia"/>
+          <w:lang w:val="en-US" w:eastAsia="zh-CN"/>
+        </w:rPr>
+      </w:pPr>
+      <w:r>
+        <w:rPr>
+          <w:rFonts w:hint="eastAsia"/>
+          <w:lang w:val="en-US" w:eastAsia="zh-CN"/>
+        </w:rPr>
+        <w:t>使用Mataspace代替持久代PermCen space。在JVM参数方面，使用-XX:MetaSpaceSize和-XX:MaxMetaspaceSize代替原来的-XX:PermSize和-XX:MaxPermSize</w:t>
+      </w:r>
+    </w:p>
+    <w:p>
+      <w:pPr>
+        <w:widowControl w:val="0"/>
+        <w:numPr>
+          <w:numId w:val="0"/>
+        </w:numPr>
+        <w:ind w:firstLine="420" w:firstLineChars="0"/>
+        <w:jc w:val="both"/>
+        <w:rPr>
+          <w:rFonts w:hint="eastAsia"/>
+          <w:lang w:val="en-US" w:eastAsia="zh-CN"/>
+        </w:rPr>
+      </w:pPr>
+    </w:p>
+    <w:p>
+      <w:pPr>
         <w:pStyle w:val="4"/>
         <w:rPr>
           <w:rFonts w:hint="eastAsia"/>
@@ -4842,6 +5646,58 @@
     </w:p>
     <w:p>
       <w:pPr>
+        <w:rPr>
+          <w:rFonts w:hint="eastAsia"/>
+          <w:lang w:val="en-US" w:eastAsia="zh-CN"/>
+        </w:rPr>
+      </w:pPr>
+      <w:r>
+        <w:rPr>
+          <w:rFonts w:hint="eastAsia"/>
+          <w:lang w:val="en-US" w:eastAsia="zh-CN"/>
+        </w:rPr>
+        <w:t>New JButton.addActionListener</w:t>
+      </w:r>
+      <w:bookmarkStart w:id="0" w:name="_GoBack"/>
+      <w:bookmarkEnd w:id="0"/>
+      <w:r>
+        <w:rPr>
+          <w:rFonts w:hint="eastAsia"/>
+          <w:lang w:val="en-US" w:eastAsia="zh-CN"/>
+        </w:rPr>
+        <w:t>(event -&gt; System.out.println(</w:t>
+      </w:r>
+      <w:r>
+        <w:rPr>
+          <w:rFonts w:hint="default"/>
+          <w:lang w:val="en-US" w:eastAsia="zh-CN"/>
+        </w:rPr>
+        <w:t>“</w:t>
+      </w:r>
+      <w:r>
+        <w:rPr>
+          <w:rFonts w:hint="eastAsia"/>
+          <w:lang w:val="en-US" w:eastAsia="zh-CN"/>
+        </w:rPr>
+        <w:t>hello</w:t>
+      </w:r>
+      <w:r>
+        <w:rPr>
+          <w:rFonts w:hint="default"/>
+          <w:lang w:val="en-US" w:eastAsia="zh-CN"/>
+        </w:rPr>
+        <w:t>”</w:t>
+      </w:r>
+      <w:r>
+        <w:rPr>
+          <w:rFonts w:hint="eastAsia"/>
+          <w:lang w:val="en-US" w:eastAsia="zh-CN"/>
+        </w:rPr>
+        <w:t>));</w:t>
+      </w:r>
+    </w:p>
+    <w:p>
+      <w:pPr>
         <w:pStyle w:val="3"/>
         <w:rPr>
           <w:rFonts w:hint="eastAsia"/>
@@ -6394,7 +7250,6 @@
           <w:lang w:val="en-US" w:eastAsia="zh-CN"/>
         </w:rPr>
       </w:pPr>
-      <w:bookmarkStart w:id="0" w:name="_GoBack"/>
       <w:r>
         <w:rPr>
           <w:rFonts w:hint="eastAsia"/>
@@ -6547,7 +7402,6 @@
         <w:t>13.10字节码执行引擎小结</w:t>
       </w:r>
     </w:p>
-    <w:bookmarkEnd w:id="0"/>
     <w:p>
       <w:pPr>
         <w:pStyle w:val="3"/>
@@ -6778,6 +7632,18 @@
     </w:lvl>
   </w:abstractNum>
   <w:abstractNum w:abstractNumId="2">
+    <w:nsid w:val="FE5BC0F8"/>
+    <w:multiLevelType w:val="singleLevel"/>
+    <w:tmpl w:val="FE5BC0F8"/>
+    <w:lvl w:ilvl="0" w:tentative="0">
+      <w:start w:val="1"/>
+      <w:numFmt w:val="decimal"/>
+      <w:suff w:val="nothing"/>
+      <w:lvlText w:val="%1）"/>
+      <w:lvlJc w:val="left"/>
+    </w:lvl>
+  </w:abstractNum>
+  <w:abstractNum w:abstractNumId="3">
     <w:nsid w:val="3B33E7DC"/>
     <w:multiLevelType w:val="singleLevel"/>
     <w:tmpl w:val="3B33E7DC"/>
@@ -6789,7 +7655,19 @@
       <w:lvlJc w:val="left"/>
     </w:lvl>
   </w:abstractNum>
-  <w:abstractNum w:abstractNumId="3">
+  <w:abstractNum w:abstractNumId="4">
+    <w:nsid w:val="56EF2ADE"/>
+    <w:multiLevelType w:val="singleLevel"/>
+    <w:tmpl w:val="56EF2ADE"/>
+    <w:lvl w:ilvl="0" w:tentative="0">
+      <w:start w:val="1"/>
+      <w:numFmt w:val="decimal"/>
+      <w:suff w:val="nothing"/>
+      <w:lvlText w:val="%1）"/>
+      <w:lvlJc w:val="left"/>
+    </w:lvl>
+  </w:abstractNum>
+  <w:abstractNum w:abstractNumId="5">
     <w:nsid w:val="5BFCFF1E"/>
     <w:multiLevelType w:val="singleLevel"/>
     <w:tmpl w:val="5BFCFF1E"/>
@@ -6802,16 +7680,22 @@
     </w:lvl>
   </w:abstractNum>
   <w:num w:numId="1">
-    <w:abstractNumId w:val="2"/>
+    <w:abstractNumId w:val="3"/>
   </w:num>
   <w:num w:numId="2">
     <w:abstractNumId w:val="1"/>
   </w:num>
   <w:num w:numId="3">
-    <w:abstractNumId w:val="3"/>
+    <w:abstractNumId w:val="5"/>
   </w:num>
   <w:num w:numId="4">
     <w:abstractNumId w:val="0"/>
+  </w:num>
+  <w:num w:numId="5">
+    <w:abstractNumId w:val="4"/>
+  </w:num>
+  <w:num w:numId="6">
+    <w:abstractNumId w:val="2"/>
   </w:num>
 </w:numbering>
 </file>

</xml_diff>